<commit_message>
HERCULES-8510 - [UPV][ETI] Informe Acta reunión - Migración DOCX
</commit_message>
<xml_diff>
--- a/sgi-rep-service/src/test/resources/eti/docx/rep-eti-acta.docx
+++ b/sgi-rep-service/src/test/resources/eti/docx/rep-eti-acta.docx
@@ -127,8 +127,8 @@
         </w:tblCellMar>
       </w:tblPr>
       <w:tblGrid>
-        <w:gridCol w:w="1468"/>
-        <w:gridCol w:w="3061"/>
+        <w:gridCol w:w="1467"/>
+        <w:gridCol w:w="3062"/>
         <w:gridCol w:w="225"/>
         <w:gridCol w:w="2608"/>
         <w:gridCol w:w="2283"/>
@@ -137,7 +137,7 @@
         <w:trPr/>
         <w:tc>
           <w:tcPr>
-            <w:tcW w:w="1468" w:type="dxa"/>
+            <w:tcW w:w="1467" w:type="dxa"/>
             <w:tcBorders/>
             <w:shd w:fill="auto" w:val="clear"/>
           </w:tcPr>
@@ -163,7 +163,7 @@
         </w:tc>
         <w:tc>
           <w:tcPr>
-            <w:tcW w:w="3061" w:type="dxa"/>
+            <w:tcW w:w="3062" w:type="dxa"/>
             <w:tcBorders/>
             <w:shd w:fill="auto" w:val="clear"/>
           </w:tcPr>
@@ -269,7 +269,7 @@
         <w:trPr/>
         <w:tc>
           <w:tcPr>
-            <w:tcW w:w="1468" w:type="dxa"/>
+            <w:tcW w:w="1467" w:type="dxa"/>
             <w:tcBorders/>
             <w:shd w:fill="auto" w:val="clear"/>
           </w:tcPr>
@@ -295,7 +295,7 @@
         </w:tc>
         <w:tc>
           <w:tcPr>
-            <w:tcW w:w="3061" w:type="dxa"/>
+            <w:tcW w:w="3062" w:type="dxa"/>
             <w:tcBorders/>
             <w:shd w:fill="auto" w:val="clear"/>
           </w:tcPr>
@@ -401,7 +401,7 @@
         <w:trPr/>
         <w:tc>
           <w:tcPr>
-            <w:tcW w:w="1468" w:type="dxa"/>
+            <w:tcW w:w="1467" w:type="dxa"/>
             <w:tcBorders/>
             <w:shd w:fill="auto" w:val="clear"/>
           </w:tcPr>
@@ -427,7 +427,7 @@
         </w:tc>
         <w:tc>
           <w:tcPr>
-            <w:tcW w:w="3061" w:type="dxa"/>
+            <w:tcW w:w="3062" w:type="dxa"/>
             <w:tcBorders/>
             <w:shd w:fill="auto" w:val="clear"/>
           </w:tcPr>
@@ -676,8 +676,8 @@
         </w:tblCellMar>
       </w:tblPr>
       <w:tblGrid>
-        <w:gridCol w:w="1468"/>
-        <w:gridCol w:w="3061"/>
+        <w:gridCol w:w="1467"/>
+        <w:gridCol w:w="3062"/>
         <w:gridCol w:w="225"/>
         <w:gridCol w:w="2608"/>
         <w:gridCol w:w="2283"/>
@@ -686,7 +686,7 @@
         <w:trPr/>
         <w:tc>
           <w:tcPr>
-            <w:tcW w:w="1468" w:type="dxa"/>
+            <w:tcW w:w="1467" w:type="dxa"/>
             <w:tcBorders/>
             <w:shd w:fill="auto" w:val="clear"/>
           </w:tcPr>
@@ -707,7 +707,7 @@
         </w:tc>
         <w:tc>
           <w:tcPr>
-            <w:tcW w:w="3061" w:type="dxa"/>
+            <w:tcW w:w="3062" w:type="dxa"/>
             <w:tcBorders/>
             <w:shd w:fill="auto" w:val="clear"/>
           </w:tcPr>
@@ -809,7 +809,7 @@
         <w:trPr/>
         <w:tc>
           <w:tcPr>
-            <w:tcW w:w="1468" w:type="dxa"/>
+            <w:tcW w:w="1467" w:type="dxa"/>
             <w:tcBorders/>
             <w:shd w:fill="auto" w:val="clear"/>
           </w:tcPr>
@@ -830,7 +830,7 @@
         </w:tc>
         <w:tc>
           <w:tcPr>
-            <w:tcW w:w="3061" w:type="dxa"/>
+            <w:tcW w:w="3062" w:type="dxa"/>
             <w:tcBorders/>
             <w:shd w:fill="auto" w:val="clear"/>
           </w:tcPr>
@@ -961,7 +961,7 @@
           <w:szCs w:val="22"/>
         </w:rPr>
         <w:br/>
-        <w:t>{{ordenDelDia}}</w:t>
+        <w:t>{{&lt;ordenDelDia}}</w:t>
       </w:r>
     </w:p>
     <w:p>
@@ -1002,7 +1002,7 @@
           <w:szCs w:val="22"/>
         </w:rPr>
         <w:br/>
-        <w:t>{{resumenActa}}</w:t>
+        <w:t>{{&lt;resumenActa}}</w:t>
       </w:r>
     </w:p>
     <w:p>
@@ -1018,7 +1018,7 @@
           <w:szCs w:val="22"/>
         </w:rPr>
         <w:br/>
-        <w:t>{{?memoriasEvaluadas != null}}</w:t>
+        <w:t>{{?isMemoriasEvaluadas}}</w:t>
       </w:r>
     </w:p>
     <w:p>
@@ -1039,7 +1039,7 @@
                 <wp:positionV relativeFrom="paragraph">
                   <wp:posOffset>483870</wp:posOffset>
                 </wp:positionV>
-                <wp:extent cx="6078855" cy="1477010"/>
+                <wp:extent cx="6083300" cy="1481455"/>
                 <wp:effectExtent l="0" t="0" r="0" b="0"/>
                 <wp:wrapNone/>
                 <wp:docPr id="1" name="Forma1"/>
@@ -1050,7 +1050,7 @@
                       <wps:spPr>
                         <a:xfrm>
                           <a:off x="0" y="0"/>
-                          <a:ext cx="6078240" cy="1476360"/>
+                          <a:ext cx="6082560" cy="1480680"/>
                         </a:xfrm>
                         <a:prstGeom prst="rect">
                           <a:avLst/>
@@ -1077,7 +1077,7 @@
           </mc:Choice>
           <mc:Fallback>
             <w:pict>
-              <v:rect id="shape_0" ID="Forma1" stroked="t" style="position:absolute;margin-left:2.8pt;margin-top:38.1pt;width:478.55pt;height:116.2pt">
+              <v:rect id="shape_0" ID="Forma1" stroked="t" style="position:absolute;margin-left:2.8pt;margin-top:38.1pt;width:478.9pt;height:116.55pt">
                 <w10:wrap type="none"/>
                 <v:fill o:detectmouseclick="t" on="false"/>
                 <v:stroke color="white" joinstyle="round" endcap="flat"/>
@@ -1280,7 +1280,6 @@
           <w:sz w:val="22"/>
           <w:szCs w:val="22"/>
         </w:rPr>
-        <w:t>{{/}}</w:t>
         <w:br/>
         <w:t>{{?memoriasEvaluadas}}</w:t>
       </w:r>
@@ -1489,9 +1488,6 @@
         </w:rPr>
         <w:t xml:space="preserve">{{/memoriasEvaluadas}} </w:t>
       </w:r>
-      <w:r>
-        <w:br w:type="page"/>
-      </w:r>
     </w:p>
     <w:p>
       <w:pPr>
@@ -1505,92 +1501,7 @@
           <w:sz w:val="22"/>
           <w:szCs w:val="22"/>
         </w:rPr>
-        <w:t>{{?referenciaMemoria!=null}}</w:t>
-        <w:br/>
-        <w:br/>
-      </w:r>
-      <w:r>
-        <w:rPr>
-          <w:rFonts w:ascii="Ubuntu" w:hAnsi="Ubuntu"/>
-          <w:sz w:val="24"/>
-          <w:szCs w:val="24"/>
-        </w:rPr>
-        <w:t xml:space="preserve">Comentarios de Evaluación para </w:t>
-      </w:r>
-      <w:r>
-        <w:rPr>
-          <w:rFonts w:ascii="Ubuntu" w:hAnsi="Ubuntu"/>
-          <w:b/>
-          <w:bCs/>
-          <w:sz w:val="24"/>
-          <w:szCs w:val="24"/>
-        </w:rPr>
-        <w:t>{{referenciaMemoria}}</w:t>
-      </w:r>
-      <w:r>
-        <w:rPr>
-          <w:rFonts w:ascii="Ubuntu" w:hAnsi="Ubuntu"/>
-          <w:sz w:val="24"/>
-          <w:szCs w:val="24"/>
-        </w:rPr>
-        <w:t xml:space="preserve"> ({{numComentarios}})</w:t>
-      </w:r>
-    </w:p>
-    <w:p>
-      <w:pPr>
-        <w:pStyle w:val="Cuerpodetexto"/>
-        <w:spacing w:before="0" w:after="140"/>
-        <w:rPr>
-          <w:rFonts w:ascii="Ubuntu" w:hAnsi="Ubuntu"/>
-          <w:sz w:val="22"/>
-          <w:szCs w:val="22"/>
-        </w:rPr>
-      </w:pPr>
-      <w:r>
-        <w:rPr>
-          <w:rFonts w:ascii="Ubuntu" w:hAnsi="Ubuntu"/>
-          <w:sz w:val="22"/>
-          <w:szCs w:val="22"/>
-        </w:rPr>
-        <w:t>Referencia memoria: {{referenciaMemoria}}</w:t>
-      </w:r>
-    </w:p>
-    <w:p>
-      <w:pPr>
-        <w:pStyle w:val="Cuerpodetexto"/>
-        <w:spacing w:before="0" w:after="140"/>
-        <w:rPr>
-          <w:rFonts w:ascii="Ubuntu" w:hAnsi="Ubuntu"/>
-          <w:sz w:val="22"/>
-          <w:szCs w:val="22"/>
-        </w:rPr>
-      </w:pPr>
-      <w:r>
-        <w:rPr>
-          <w:rFonts w:ascii="Ubuntu" w:hAnsi="Ubuntu"/>
-          <w:sz w:val="22"/>
-          <w:szCs w:val="22"/>
-        </w:rPr>
-        <w:t>Título proyecto: {{tituloProyecto}}</w:t>
-      </w:r>
-    </w:p>
-    <w:p>
-      <w:pPr>
-        <w:pStyle w:val="Cuerpodetexto"/>
-        <w:spacing w:before="0" w:after="140"/>
-        <w:rPr>
-          <w:rFonts w:ascii="Ubuntu" w:hAnsi="Ubuntu"/>
-          <w:sz w:val="22"/>
-          <w:szCs w:val="22"/>
-        </w:rPr>
-      </w:pPr>
-      <w:r>
-        <w:rPr>
-          <w:rFonts w:ascii="Ubuntu" w:hAnsi="Ubuntu"/>
-          <w:sz w:val="22"/>
-          <w:szCs w:val="22"/>
-        </w:rPr>
-        <w:t>Responsable: {{responsableMemoria}}</w:t>
+        <w:t>{{/}}</w:t>
       </w:r>
     </w:p>
     <w:p>
@@ -1605,14 +1516,39 @@
           <w:sz w:val="22"/>
           <w:szCs w:val="22"/>
         </w:rPr>
-        <w:t>Dictamen: {{dictamen}}</w:t>
+        <w:t>{{?</w:t>
+      </w:r>
+      <w:bookmarkStart w:id="2" w:name="__DdeLink__4621_766614652"/>
+      <w:r>
+        <w:rPr>
+          <w:rFonts w:ascii="Ubuntu" w:hAnsi="Ubuntu"/>
+          <w:sz w:val="22"/>
+          <w:szCs w:val="22"/>
+        </w:rPr>
+        <w:t>existsComentarios</w:t>
+      </w:r>
+      <w:bookmarkEnd w:id="2"/>
+      <w:r>
+        <w:rPr>
+          <w:rFonts w:ascii="Ubuntu" w:hAnsi="Ubuntu"/>
+          <w:sz w:val="22"/>
+          <w:szCs w:val="22"/>
+        </w:rPr>
+        <w:t>}}</w:t>
+      </w:r>
+      <w:r>
+        <w:br w:type="page"/>
       </w:r>
     </w:p>
     <w:p>
       <w:pPr>
         <w:pStyle w:val="Cuerpodetexto"/>
         <w:spacing w:before="0" w:after="140"/>
-        <w:rPr/>
+        <w:rPr>
+          <w:rFonts w:ascii="Ubuntu" w:hAnsi="Ubuntu"/>
+          <w:sz w:val="22"/>
+          <w:szCs w:val="22"/>
+        </w:rPr>
       </w:pPr>
       <w:r>
         <w:rPr>
@@ -1797,7 +1733,7 @@
               <w:szCs w:val="21"/>
               <w:rFonts w:ascii="Ubuntu" w:hAnsi="Ubuntu"/>
             </w:rPr>
-            <w:t>3</w:t>
+            <w:t>1</w:t>
           </w:r>
           <w:r>
             <w:rPr>
@@ -2120,7 +2056,7 @@
     <w:qFormat/>
     <w:pPr>
       <w:widowControl/>
-      <w:overflowPunct w:val="true"/>
+      <w:overflowPunct w:val="false"/>
       <w:bidi w:val="0"/>
       <w:jc w:val="left"/>
     </w:pPr>

</xml_diff>